<commit_message>
Updated and reorganized Abnahmprotokoll
</commit_message>
<xml_diff>
--- a/work/design/Abnahmetest Serial.docx
+++ b/work/design/Abnahmetest Serial.docx
@@ -1,6 +1,6 @@
 
 <file path=word/document.xml><?xml version="1.0" encoding="utf-8"?>
-<w:document xmlns:wpc="http://schemas.microsoft.com/office/word/2010/wordprocessingCanvas" xmlns:cx="http://schemas.microsoft.com/office/drawing/2014/chartex" xmlns:cx1="http://schemas.microsoft.com/office/drawing/2015/9/8/chartex" xmlns:mc="http://schemas.openxmlformats.org/markup-compatibility/2006" xmlns:o="urn:schemas-microsoft-com:office:office" xmlns:r="http://schemas.openxmlformats.org/officeDocument/2006/relationships" xmlns:m="http://schemas.openxmlformats.org/officeDocument/2006/math" xmlns:v="urn:schemas-microsoft-com:vml" xmlns:wp14="http://schemas.microsoft.com/office/word/2010/wordprocessingDrawing" xmlns:wp="http://schemas.openxmlformats.org/drawingml/2006/wordprocessingDrawing" xmlns:w10="urn:schemas-microsoft-com:office:word" xmlns:w="http://schemas.openxmlformats.org/wordprocessingml/2006/main" xmlns:w14="http://schemas.microsoft.com/office/word/2010/wordml" xmlns:w15="http://schemas.microsoft.com/office/word/2012/wordml" xmlns:w16se="http://schemas.microsoft.com/office/word/2015/wordml/symex" xmlns:wpg="http://schemas.microsoft.com/office/word/2010/wordprocessingGroup" xmlns:wpi="http://schemas.microsoft.com/office/word/2010/wordprocessingInk" xmlns:wne="http://schemas.microsoft.com/office/word/2006/wordml" xmlns:wps="http://schemas.microsoft.com/office/word/2010/wordprocessingShape" mc:Ignorable="w14 w15 w16se wp14">
+<w:document xmlns:wpc="http://schemas.microsoft.com/office/word/2010/wordprocessingCanvas" xmlns:cx="http://schemas.microsoft.com/office/drawing/2014/chartex" xmlns:cx1="http://schemas.microsoft.com/office/drawing/2015/9/8/chartex" xmlns:cx2="http://schemas.microsoft.com/office/drawing/2015/10/21/chartex" xmlns:cx3="http://schemas.microsoft.com/office/drawing/2016/5/9/chartex" xmlns:cx4="http://schemas.microsoft.com/office/drawing/2016/5/10/chartex" xmlns:cx5="http://schemas.microsoft.com/office/drawing/2016/5/11/chartex" xmlns:cx6="http://schemas.microsoft.com/office/drawing/2016/5/12/chartex" xmlns:cx7="http://schemas.microsoft.com/office/drawing/2016/5/13/chartex" xmlns:cx8="http://schemas.microsoft.com/office/drawing/2016/5/14/chartex" xmlns:mc="http://schemas.openxmlformats.org/markup-compatibility/2006" xmlns:aink="http://schemas.microsoft.com/office/drawing/2016/ink" xmlns:am3d="http://schemas.microsoft.com/office/drawing/2017/model3d" xmlns:o="urn:schemas-microsoft-com:office:office" xmlns:r="http://schemas.openxmlformats.org/officeDocument/2006/relationships" xmlns:m="http://schemas.openxmlformats.org/officeDocument/2006/math" xmlns:v="urn:schemas-microsoft-com:vml" xmlns:wp14="http://schemas.microsoft.com/office/word/2010/wordprocessingDrawing" xmlns:wp="http://schemas.openxmlformats.org/drawingml/2006/wordprocessingDrawing" xmlns:w10="urn:schemas-microsoft-com:office:word" xmlns:w="http://schemas.openxmlformats.org/wordprocessingml/2006/main" xmlns:w14="http://schemas.microsoft.com/office/word/2010/wordml" xmlns:w15="http://schemas.microsoft.com/office/word/2012/wordml" xmlns:w16cid="http://schemas.microsoft.com/office/word/2016/wordml/cid" xmlns:w16se="http://schemas.microsoft.com/office/word/2015/wordml/symex" xmlns:wpg="http://schemas.microsoft.com/office/word/2010/wordprocessingGroup" xmlns:wpi="http://schemas.microsoft.com/office/word/2010/wordprocessingInk" xmlns:wne="http://schemas.microsoft.com/office/word/2006/wordml" xmlns:wps="http://schemas.microsoft.com/office/word/2010/wordprocessingShape" mc:Ignorable="w14 w15 w16se w16cid wp14">
   <w:body>
     <w:p>
       <w:pPr>
@@ -17,8 +17,6 @@
         </w:rPr>
         <w:t>Abnahmetest Serial</w:t>
       </w:r>
-      <w:bookmarkStart w:id="0" w:name="_GoBack"/>
-      <w:bookmarkEnd w:id="0"/>
     </w:p>
     <w:tbl>
       <w:tblPr>
@@ -84,9 +82,11 @@
                   <w:vAlign w:val="center"/>
                 </w:tcPr>
                 <w:p>
+                  <w:proofErr w:type="spellStart"/>
                   <w:r>
                     <w:t>Requirements</w:t>
                   </w:r>
+                  <w:proofErr w:type="spellEnd"/>
                 </w:p>
               </w:tc>
               <w:tc>
@@ -123,7 +123,13 @@
                 </w:tcPr>
                 <w:p>
                   <w:r>
-                    <w:t>Es werden Daten von einem Modul zu einem anderen gesendet und der Konsole dargestellt</w:t>
+                    <w:t>Es werden Daten von einem Modul zu einem anderen gesendet und</w:t>
+                  </w:r>
+                  <w:r>
+                    <w:t xml:space="preserve"> in</w:t>
+                  </w:r>
+                  <w:r>
+                    <w:t xml:space="preserve"> der Konsole dargestellt</w:t>
                   </w:r>
                 </w:p>
               </w:tc>
@@ -164,9 +170,11 @@
             <w:r>
               <w:t xml:space="preserve"> </w:t>
             </w:r>
+            <w:proofErr w:type="spellStart"/>
             <w:r>
               <w:t>Brak</w:t>
             </w:r>
+            <w:proofErr w:type="spellEnd"/>
           </w:p>
           <w:p/>
         </w:tc>
@@ -239,7 +247,7 @@
             </w:tr>
             <w:tr>
               <w:trPr>
-                <w:trHeight w:val="567"/>
+                <w:trHeight w:val="794"/>
               </w:trPr>
               <w:tc>
                 <w:tcPr>
@@ -283,19 +291,7 @@
                 </w:tcPr>
                 <w:p>
                   <w:r>
-                    <w:t>In der Konsole beider Module erscheint</w:t>
-                  </w:r>
-                  <w:r>
-                    <w:t xml:space="preserve"> die </w:t>
-                  </w:r>
-                  <w:r>
-                    <w:t>Meldung „</w:t>
-                  </w:r>
-                  <w:r>
-                    <w:t>Connected!</w:t>
-                  </w:r>
-                  <w:r>
-                    <w:t>“</w:t>
+                    <w:t>Beide Module signalisieren in der Konsole, dass die Verbindung hergestellt wurde</w:t>
                   </w:r>
                 </w:p>
               </w:tc>
@@ -309,7 +305,7 @@
             </w:tr>
             <w:tr>
               <w:trPr>
-                <w:trHeight w:val="567"/>
+                <w:trHeight w:val="850"/>
               </w:trPr>
               <w:tc>
                 <w:tcPr>
@@ -348,16 +344,15 @@
                 </w:tcPr>
                 <w:p>
                   <w:r>
-                    <w:t>In der Konsole beider Module erscheint die Abfrage „</w:t>
-                  </w:r>
-                  <w:r>
-                    <w:rPr>
-                      <w:i/>
-                    </w:rPr>
-                    <w:t>Press '1' to send, '2' to receive or 'q' to quit</w:t>
-                  </w:r>
-                  <w:r>
-                    <w:t>“</w:t>
+                    <w:t>In der Konsole beider Module ersc</w:t>
+                  </w:r>
+                  <w:bookmarkStart w:id="0" w:name="_GoBack"/>
+                  <w:bookmarkEnd w:id="0"/>
+                  <w:r>
+                    <w:t>heint die Abfrage</w:t>
+                  </w:r>
+                  <w:r>
+                    <w:t>, ob eine Nachricht gesendet werden oder das Programm beendet werden soll</w:t>
                   </w:r>
                 </w:p>
               </w:tc>
@@ -371,7 +366,7 @@
             </w:tr>
             <w:tr>
               <w:trPr>
-                <w:trHeight w:val="567"/>
+                <w:trHeight w:val="850"/>
               </w:trPr>
               <w:tc>
                 <w:tcPr>
@@ -394,7 +389,10 @@
                 </w:tcPr>
                 <w:p>
                   <w:r>
-                    <w:t>Im ersten Modul wird in der Konsole die 1 geschrieben und im zweiten Modul die 2</w:t>
+                    <w:t xml:space="preserve">Im ersten Modul wird </w:t>
+                  </w:r>
+                  <w:r>
+                    <w:t>in der Konsole eine Nachricht eingegeben und versendet</w:t>
                   </w:r>
                 </w:p>
               </w:tc>
@@ -405,16 +403,7 @@
                 </w:tcPr>
                 <w:p>
                   <w:r>
-                    <w:t>Im ersten Modul wird der Nutzer aufgefordert einen Text als Nachricht in die Konsole einzugeben. Im zweiten Modul erscheint die Meldung „</w:t>
-                  </w:r>
-                  <w:r>
-                    <w:rPr>
-                      <w:i/>
-                    </w:rPr>
-                    <w:t>waiting for message…</w:t>
-                  </w:r>
-                  <w:r>
-                    <w:t>“</w:t>
+                    <w:t>Die versendete Nachricht erscheint in der Konsole des zweiten Moduls</w:t>
                   </w:r>
                 </w:p>
               </w:tc>
@@ -428,7 +417,7 @@
             </w:tr>
             <w:tr>
               <w:trPr>
-                <w:trHeight w:val="567"/>
+                <w:trHeight w:val="850"/>
               </w:trPr>
               <w:tc>
                 <w:tcPr>
@@ -456,16 +445,13 @@
                 </w:tcPr>
                 <w:p>
                   <w:r>
-                    <w:t>In der Konsole des ersten Moduls wird eine Nachricht geschrieben und mit ‚</w:t>
-                  </w:r>
-                  <w:r>
-                    <w:rPr>
-                      <w:i/>
-                    </w:rPr>
-                    <w:t>enter</w:t>
-                  </w:r>
-                  <w:r>
-                    <w:t>‘ versendet</w:t>
+                    <w:t xml:space="preserve">Im </w:t>
+                  </w:r>
+                  <w:r>
+                    <w:t>zweiten</w:t>
+                  </w:r>
+                  <w:r>
+                    <w:t xml:space="preserve"> Modul wird in der Konsole eine Nachricht eingegeben und versendet</w:t>
                   </w:r>
                 </w:p>
               </w:tc>
@@ -476,7 +462,13 @@
                 </w:tcPr>
                 <w:p>
                   <w:r>
-                    <w:t>In der Konsole des zweiten Moduls erscheint die versendete Nachricht</w:t>
+                    <w:t xml:space="preserve">In der Konsole des </w:t>
+                  </w:r>
+                  <w:r>
+                    <w:t>ersten</w:t>
+                  </w:r>
+                  <w:r>
+                    <w:t xml:space="preserve"> Moduls erscheint die versendete Nachricht</w:t>
                   </w:r>
                 </w:p>
               </w:tc>
@@ -490,7 +482,7 @@
             </w:tr>
             <w:tr>
               <w:trPr>
-                <w:trHeight w:val="567"/>
+                <w:trHeight w:val="850"/>
               </w:trPr>
               <w:tc>
                 <w:tcPr>
@@ -513,7 +505,7 @@
                 </w:tcPr>
                 <w:p>
                   <w:r>
-                    <w:t>Beide Module starten wieder mit Schritt 2</w:t>
+                    <w:t>Das Verbindungskabel wird an einem Modul herausgezogen</w:t>
                   </w:r>
                 </w:p>
               </w:tc>
@@ -524,7 +516,7 @@
                 </w:tcPr>
                 <w:p>
                   <w:r>
-                    <w:t>-</w:t>
+                    <w:t>Beide Module signalisieren in der Konsole, dass die Verbindung geschlossen wurde</w:t>
                   </w:r>
                 </w:p>
               </w:tc>
@@ -587,7 +579,7 @@
 </file>
 
 <file path=word/numbering.xml><?xml version="1.0" encoding="utf-8"?>
-<w:numbering xmlns:wpc="http://schemas.microsoft.com/office/word/2010/wordprocessingCanvas" xmlns:cx="http://schemas.microsoft.com/office/drawing/2014/chartex" xmlns:cx1="http://schemas.microsoft.com/office/drawing/2015/9/8/chartex" xmlns:mc="http://schemas.openxmlformats.org/markup-compatibility/2006" xmlns:o="urn:schemas-microsoft-com:office:office" xmlns:r="http://schemas.openxmlformats.org/officeDocument/2006/relationships" xmlns:m="http://schemas.openxmlformats.org/officeDocument/2006/math" xmlns:v="urn:schemas-microsoft-com:vml" xmlns:wp14="http://schemas.microsoft.com/office/word/2010/wordprocessingDrawing" xmlns:wp="http://schemas.openxmlformats.org/drawingml/2006/wordprocessingDrawing" xmlns:w10="urn:schemas-microsoft-com:office:word" xmlns:w="http://schemas.openxmlformats.org/wordprocessingml/2006/main" xmlns:w14="http://schemas.microsoft.com/office/word/2010/wordml" xmlns:w15="http://schemas.microsoft.com/office/word/2012/wordml" xmlns:w16se="http://schemas.microsoft.com/office/word/2015/wordml/symex" xmlns:wpg="http://schemas.microsoft.com/office/word/2010/wordprocessingGroup" xmlns:wpi="http://schemas.microsoft.com/office/word/2010/wordprocessingInk" xmlns:wne="http://schemas.microsoft.com/office/word/2006/wordml" xmlns:wps="http://schemas.microsoft.com/office/word/2010/wordprocessingShape" mc:Ignorable="w14 w15 w16se wp14">
+<w:numbering xmlns:wpc="http://schemas.microsoft.com/office/word/2010/wordprocessingCanvas" xmlns:cx="http://schemas.microsoft.com/office/drawing/2014/chartex" xmlns:cx1="http://schemas.microsoft.com/office/drawing/2015/9/8/chartex" xmlns:cx2="http://schemas.microsoft.com/office/drawing/2015/10/21/chartex" xmlns:cx3="http://schemas.microsoft.com/office/drawing/2016/5/9/chartex" xmlns:cx4="http://schemas.microsoft.com/office/drawing/2016/5/10/chartex" xmlns:cx5="http://schemas.microsoft.com/office/drawing/2016/5/11/chartex" xmlns:cx6="http://schemas.microsoft.com/office/drawing/2016/5/12/chartex" xmlns:cx7="http://schemas.microsoft.com/office/drawing/2016/5/13/chartex" xmlns:cx8="http://schemas.microsoft.com/office/drawing/2016/5/14/chartex" xmlns:mc="http://schemas.openxmlformats.org/markup-compatibility/2006" xmlns:aink="http://schemas.microsoft.com/office/drawing/2016/ink" xmlns:am3d="http://schemas.microsoft.com/office/drawing/2017/model3d" xmlns:o="urn:schemas-microsoft-com:office:office" xmlns:r="http://schemas.openxmlformats.org/officeDocument/2006/relationships" xmlns:m="http://schemas.openxmlformats.org/officeDocument/2006/math" xmlns:v="urn:schemas-microsoft-com:vml" xmlns:wp14="http://schemas.microsoft.com/office/word/2010/wordprocessingDrawing" xmlns:wp="http://schemas.openxmlformats.org/drawingml/2006/wordprocessingDrawing" xmlns:w10="urn:schemas-microsoft-com:office:word" xmlns:w="http://schemas.openxmlformats.org/wordprocessingml/2006/main" xmlns:w14="http://schemas.microsoft.com/office/word/2010/wordml" xmlns:w15="http://schemas.microsoft.com/office/word/2012/wordml" xmlns:w16cid="http://schemas.microsoft.com/office/word/2016/wordml/cid" xmlns:w16se="http://schemas.microsoft.com/office/word/2015/wordml/symex" xmlns:wpg="http://schemas.microsoft.com/office/word/2010/wordprocessingGroup" xmlns:wpi="http://schemas.microsoft.com/office/word/2010/wordprocessingInk" xmlns:wne="http://schemas.microsoft.com/office/word/2006/wordml" xmlns:wps="http://schemas.microsoft.com/office/word/2010/wordprocessingShape" mc:Ignorable="w14 w15 w16se w16cid wp14">
   <w:abstractNum w:abstractNumId="0" w15:restartNumberingAfterBreak="0">
     <w:nsid w:val="7CF16E84"/>
     <w:multiLevelType w:val="hybridMultilevel"/>
@@ -707,7 +699,7 @@
 </file>
 
 <file path=word/styles.xml><?xml version="1.0" encoding="utf-8"?>
-<w:styles xmlns:mc="http://schemas.openxmlformats.org/markup-compatibility/2006" xmlns:r="http://schemas.openxmlformats.org/officeDocument/2006/relationships" xmlns:w="http://schemas.openxmlformats.org/wordprocessingml/2006/main" xmlns:w14="http://schemas.microsoft.com/office/word/2010/wordml" xmlns:w15="http://schemas.microsoft.com/office/word/2012/wordml" xmlns:w16se="http://schemas.microsoft.com/office/word/2015/wordml/symex" mc:Ignorable="w14 w15 w16se">
+<w:styles xmlns:mc="http://schemas.openxmlformats.org/markup-compatibility/2006" xmlns:r="http://schemas.openxmlformats.org/officeDocument/2006/relationships" xmlns:w="http://schemas.openxmlformats.org/wordprocessingml/2006/main" xmlns:w14="http://schemas.microsoft.com/office/word/2010/wordml" xmlns:w15="http://schemas.microsoft.com/office/word/2012/wordml" xmlns:w16cid="http://schemas.microsoft.com/office/word/2016/wordml/cid" xmlns:w16se="http://schemas.microsoft.com/office/word/2015/wordml/symex" mc:Ignorable="w14 w15 w16se w16cid">
   <w:docDefaults>
     <w:rPrDefault>
       <w:rPr>
@@ -723,7 +715,7 @@
       </w:pPr>
     </w:pPrDefault>
   </w:docDefaults>
-  <w:latentStyles w:defLockedState="0" w:defUIPriority="99" w:defSemiHidden="0" w:defUnhideWhenUsed="0" w:defQFormat="0" w:count="371">
+  <w:latentStyles w:defLockedState="0" w:defUIPriority="99" w:defSemiHidden="0" w:defUnhideWhenUsed="0" w:defQFormat="0" w:count="375">
     <w:lsdException w:name="Normal" w:uiPriority="0" w:qFormat="1"/>
     <w:lsdException w:name="heading 1" w:uiPriority="9" w:qFormat="1"/>
     <w:lsdException w:name="heading 2" w:semiHidden="1" w:uiPriority="9" w:unhideWhenUsed="1" w:qFormat="1"/>
@@ -829,7 +821,6 @@
     <w:lsdException w:name="HTML Sample" w:semiHidden="1" w:unhideWhenUsed="1"/>
     <w:lsdException w:name="HTML Typewriter" w:semiHidden="1" w:unhideWhenUsed="1"/>
     <w:lsdException w:name="HTML Variable" w:semiHidden="1" w:unhideWhenUsed="1"/>
-    <w:lsdException w:name="Normal Table" w:semiHidden="1" w:unhideWhenUsed="1"/>
     <w:lsdException w:name="annotation subject" w:semiHidden="1" w:unhideWhenUsed="1"/>
     <w:lsdException w:name="No List" w:semiHidden="1" w:unhideWhenUsed="1"/>
     <w:lsdException w:name="Outline List 1" w:semiHidden="1" w:unhideWhenUsed="1"/>
@@ -873,10 +864,8 @@
     <w:lsdException w:name="Table Elegant" w:semiHidden="1" w:unhideWhenUsed="1"/>
     <w:lsdException w:name="Table Professional" w:semiHidden="1" w:unhideWhenUsed="1"/>
     <w:lsdException w:name="Table Subtle 1" w:semiHidden="1" w:unhideWhenUsed="1"/>
-    <w:lsdException w:name="Table Subtle 2" w:semiHidden="1" w:unhideWhenUsed="1"/>
     <w:lsdException w:name="Table Web 1" w:semiHidden="1" w:unhideWhenUsed="1"/>
     <w:lsdException w:name="Table Web 2" w:semiHidden="1" w:unhideWhenUsed="1"/>
-    <w:lsdException w:name="Table Web 3" w:semiHidden="1" w:unhideWhenUsed="1"/>
     <w:lsdException w:name="Balloon Text" w:semiHidden="1" w:unhideWhenUsed="1"/>
     <w:lsdException w:name="Table Grid" w:uiPriority="39"/>
     <w:lsdException w:name="Table Theme" w:semiHidden="1" w:unhideWhenUsed="1"/>
@@ -1095,6 +1084,10 @@
     <w:lsdException w:name="List Table 5 Dark Accent 6" w:uiPriority="50"/>
     <w:lsdException w:name="List Table 6 Colorful Accent 6" w:uiPriority="51"/>
     <w:lsdException w:name="List Table 7 Colorful Accent 6" w:uiPriority="52"/>
+    <w:lsdException w:name="Mention" w:semiHidden="1" w:unhideWhenUsed="1"/>
+    <w:lsdException w:name="Smart Hyperlink" w:semiHidden="1" w:unhideWhenUsed="1"/>
+    <w:lsdException w:name="Hashtag" w:semiHidden="1" w:unhideWhenUsed="1"/>
+    <w:lsdException w:name="Unresolved Mention" w:semiHidden="1" w:unhideWhenUsed="1"/>
   </w:latentStyles>
   <w:style w:type="paragraph" w:default="1" w:styleId="Standard">
     <w:name w:val="Normal"/>

</xml_diff>